<commit_message>
Seconde modif imineure nstruction compilation
</commit_message>
<xml_diff>
--- a/doc/Rapport-Quarto-ARMANET-Nathan-NAAJI-Dorian.docx
+++ b/doc/Rapport-Quarto-ARMANET-Nathan-NAAJI-Dorian.docx
@@ -4110,8 +4110,6 @@
       <w:r>
         <w:t xml:space="preserve"> installé si l’utilisateur est sur un système Windows.</w:t>
       </w:r>
-      <w:bookmarkStart w:id="16" w:name="_GoBack"/>
-      <w:bookmarkEnd w:id="16"/>
     </w:p>
     <w:p>
       <w:pPr>
@@ -4121,11 +4119,11 @@
           <w:numId w:val="16"/>
         </w:numPr>
       </w:pPr>
-      <w:bookmarkStart w:id="17" w:name="_Toc6158689"/>
+      <w:bookmarkStart w:id="16" w:name="_Toc6158689"/>
       <w:r>
         <w:t>Instructions de compilation</w:t>
       </w:r>
-      <w:bookmarkEnd w:id="17"/>
+      <w:bookmarkEnd w:id="16"/>
     </w:p>
     <w:p>
       <w:r>
@@ -4157,6 +4155,28 @@
       <w:r>
         <w:t>.</w:t>
       </w:r>
+    </w:p>
+    <w:p>
+      <w:r>
+        <w:tab/>
+        <w:t>Sous Windows, le programme est ainsi compilable grâce à la commande « </w:t>
+      </w:r>
+      <w:r>
+        <w:t>mingw32-make</w:t>
+      </w:r>
+      <w:r>
+        <w:t xml:space="preserve"> » dans le dossier du projet. Il faut bien sûr veiller à avoir installé </w:t>
+      </w:r>
+      <w:proofErr w:type="spellStart"/>
+      <w:r>
+        <w:t>MinGW</w:t>
+      </w:r>
+      <w:proofErr w:type="spellEnd"/>
+      <w:r>
+        <w:t xml:space="preserve"> auparavant, et à l’avoir ajouté aux variables d’environnement de Windows.</w:t>
+      </w:r>
+      <w:bookmarkStart w:id="17" w:name="_GoBack"/>
+      <w:bookmarkEnd w:id="17"/>
     </w:p>
     <w:p>
       <w:pPr>
@@ -4254,6 +4274,7 @@
     </w:p>
     <w:p>
       <w:r>
+        <w:lastRenderedPageBreak/>
         <w:tab/>
       </w:r>
       <w:r>
@@ -4379,7 +4400,6 @@
     </w:p>
     <w:p>
       <w:r>
-        <w:lastRenderedPageBreak/>
         <w:tab/>
       </w:r>
       <w:r>
@@ -7114,6 +7134,7 @@
     <w:rsid w:val="00001D77"/>
     <w:rsid w:val="000971C0"/>
     <w:rsid w:val="001C6C1B"/>
+    <w:rsid w:val="00346A94"/>
     <w:rsid w:val="004E3CC6"/>
     <w:rsid w:val="00550214"/>
     <w:rsid w:val="00762483"/>
@@ -7867,7 +7888,7 @@
 </file>
 
 <file path=customXml/itemProps1.xml><?xml version="1.0" encoding="utf-8"?>
-<ds:datastoreItem xmlns:ds="http://schemas.openxmlformats.org/officeDocument/2006/customXml" ds:itemID="{EEBCC399-972F-42B7-9282-5D90089E4F92}">
+<ds:datastoreItem xmlns:ds="http://schemas.openxmlformats.org/officeDocument/2006/customXml" ds:itemID="{3335810C-7F64-49AB-90F3-956378ADAA0C}">
   <ds:schemaRefs>
     <ds:schemaRef ds:uri="http://schemas.openxmlformats.org/officeDocument/2006/bibliography"/>
   </ds:schemaRefs>

</xml_diff>

<commit_message>
correction faute rapport + lib
</commit_message>
<xml_diff>
--- a/doc/Rapport-Quarto-ARMANET-Nathan-NAAJI-Dorian.docx
+++ b/doc/Rapport-Quarto-ARMANET-Nathan-NAAJI-Dorian.docx
@@ -3660,41 +3660,29 @@
         <w:t xml:space="preserve">Le langage utilisé pour développer l’application était le C++. Nous avons utilisé l’outil </w:t>
       </w:r>
       <w:hyperlink r:id="rId16" w:history="1">
-        <w:proofErr w:type="spellStart"/>
         <w:r>
           <w:rPr>
             <w:rStyle w:val="Lienhypertexte"/>
           </w:rPr>
           <w:t>CLion</w:t>
         </w:r>
-        <w:proofErr w:type="spellEnd"/>
       </w:hyperlink>
       <w:r>
         <w:t xml:space="preserve"> de la suite </w:t>
       </w:r>
       <w:hyperlink r:id="rId17" w:history="1">
-        <w:proofErr w:type="spellStart"/>
         <w:r>
           <w:rPr>
             <w:rStyle w:val="Lienhypertexte"/>
           </w:rPr>
           <w:t>Jetbrains</w:t>
         </w:r>
-        <w:proofErr w:type="spellEnd"/>
       </w:hyperlink>
       <w:r>
         <w:t xml:space="preserve">, un environnement de développement pratique et ergonomique. Nous avons développé en binôme et utilisions pour l’un un ordinateur sous Windows et pour l’autre un ordinateur sous Mac OS. Nous avons utilisé </w:t>
       </w:r>
       <w:r>
-        <w:t xml:space="preserve">des compilateurs respectivement compatibles pour nos systèmes d’exploitation, notamment </w:t>
-      </w:r>
-      <w:proofErr w:type="spellStart"/>
-      <w:r>
-        <w:t>MinGW</w:t>
-      </w:r>
-      <w:proofErr w:type="spellEnd"/>
-      <w:r>
-        <w:t xml:space="preserve"> pour Windows.</w:t>
+        <w:t>des compilateurs respectivement compatibles pour nos systèmes d’exploitation, notamment MinGW pour Windows.</w:t>
       </w:r>
     </w:p>
     <w:p>
@@ -3727,15 +3715,7 @@
         </w:r>
       </w:hyperlink>
       <w:r>
-        <w:t xml:space="preserve"> : Simple and Fast </w:t>
-      </w:r>
-      <w:proofErr w:type="spellStart"/>
-      <w:r>
-        <w:t>Multimedia</w:t>
-      </w:r>
-      <w:proofErr w:type="spellEnd"/>
-      <w:r>
-        <w:t xml:space="preserve"> Library. D’où son nom, la bibliothèque est simple à prendre en main et permet de rapidement réaliser des interfaces graphiques en C++, grâce à une communauté largement présente, via des forums de discussions et même un serveur Discord. SFML propose également un panel de tutoriels efficaces. Sa documentation est également très claire, la librairie est de plus documentée aussi bien en anglais qu’en français. </w:t>
+        <w:t xml:space="preserve"> : Simple and Fast Multimedia Library. D’où son nom, la bibliothèque est simple à prendre en main et permet de rapidement réaliser des interfaces graphiques en C++, grâce à une communauté largement présente, via des forums de discussions et même un serveur Discord. SFML propose également un panel de tutoriels efficaces. Sa documentation est également très claire, la librairie est de plus documentée aussi bien en anglais qu’en français. </w:t>
       </w:r>
     </w:p>
     <w:p>
@@ -3817,15 +3797,7 @@
         <w:tab/>
       </w:r>
       <w:r>
-        <w:t xml:space="preserve">La gestion de ce projet s’est basée sur une méthodologie agile, avec un fonctionnement en cycles. À chaque début de cycle, un ensemble de tâches était défini, ce dernier devait ensuite être terminé avant le début du prochain cycle. L’ajout de code se faisait ainsi fonctionnalité par fonctionnalité. Nous avons également utilisé des formalismes simples (to do </w:t>
-      </w:r>
-      <w:proofErr w:type="spellStart"/>
-      <w:r>
-        <w:t>lists</w:t>
-      </w:r>
-      <w:proofErr w:type="spellEnd"/>
-      <w:r>
-        <w:t>) pour une répartition efficace des tâches.</w:t>
+        <w:t>La gestion de ce projet s’est basée sur une méthodologie agile, avec un fonctionnement en cycles. À chaque début de cycle, un ensemble de tâches était défini, ce dernier devait ensuite être terminé avant le début du prochain cycle. L’ajout de code se faisait ainsi fonctionnalité par fonctionnalité. Nous avons également utilisé des formalismes simples (to do lists) pour une répartition efficace des tâches.</w:t>
       </w:r>
     </w:p>
     <w:p>
@@ -3847,7 +3819,12 @@
         <w:ind w:firstLine="708"/>
       </w:pPr>
       <w:r>
-        <w:t>Nathan ARMANET a principalement développé les bases fonctionnelles du programme, en mettant en place le système de Grille et de Cases, tant bien au niveau métier qu’au niveau de la graphique</w:t>
+        <w:t xml:space="preserve">Nathan ARMANET a principalement développé les bases fonctionnelles du programme, en mettant en place le système de Grille et de Cases, tant bien au niveau métier qu’au niveau </w:t>
+      </w:r>
+      <w:bookmarkStart w:id="12" w:name="_GoBack"/>
+      <w:bookmarkEnd w:id="12"/>
+      <w:r>
+        <w:t>graphique</w:t>
       </w:r>
     </w:p>
     <w:p>
@@ -3874,11 +3851,11 @@
           <w:numId w:val="16"/>
         </w:numPr>
       </w:pPr>
-      <w:bookmarkStart w:id="12" w:name="_Toc6158685"/>
+      <w:bookmarkStart w:id="13" w:name="_Toc6158685"/>
       <w:r>
         <w:t>Algorithmes utilisés</w:t>
       </w:r>
-      <w:bookmarkEnd w:id="12"/>
+      <w:bookmarkEnd w:id="13"/>
     </w:p>
     <w:p>
       <w:pPr>
@@ -3888,11 +3865,11 @@
           <w:numId w:val="16"/>
         </w:numPr>
       </w:pPr>
-      <w:bookmarkStart w:id="13" w:name="_Toc6158686"/>
+      <w:bookmarkStart w:id="14" w:name="_Toc6158686"/>
       <w:r>
         <w:t>IA du Quarto</w:t>
       </w:r>
-      <w:bookmarkEnd w:id="13"/>
+      <w:bookmarkEnd w:id="14"/>
     </w:p>
     <w:p>
       <w:r>
@@ -4067,12 +4044,12 @@
           <w:numId w:val="16"/>
         </w:numPr>
       </w:pPr>
-      <w:bookmarkStart w:id="14" w:name="_Toc6158687"/>
+      <w:bookmarkStart w:id="15" w:name="_Toc6158687"/>
       <w:r>
         <w:lastRenderedPageBreak/>
         <w:t>Conditions de victoire</w:t>
       </w:r>
-      <w:bookmarkEnd w:id="14"/>
+      <w:bookmarkEnd w:id="15"/>
     </w:p>
     <w:p>
       <w:r>
@@ -4088,11 +4065,11 @@
           <w:numId w:val="16"/>
         </w:numPr>
       </w:pPr>
-      <w:bookmarkStart w:id="15" w:name="_Toc6158688"/>
+      <w:bookmarkStart w:id="16" w:name="_Toc6158688"/>
       <w:r>
         <w:t>Documentation d’utilisation</w:t>
       </w:r>
-      <w:bookmarkEnd w:id="15"/>
+      <w:bookmarkEnd w:id="16"/>
     </w:p>
     <w:p>
       <w:r>
@@ -4100,15 +4077,7 @@
         <w:t>Le jeu est démarrable grâce au fichier exécutable « quarto.exe », dans le dossier bin/ à la racine du projet.</w:t>
       </w:r>
       <w:r>
-        <w:t xml:space="preserve"> Il faut pour cela le lancer depuis un invite de commande, en veillant à avoir </w:t>
-      </w:r>
-      <w:proofErr w:type="spellStart"/>
-      <w:r>
-        <w:t>MinGW</w:t>
-      </w:r>
-      <w:proofErr w:type="spellEnd"/>
-      <w:r>
-        <w:t xml:space="preserve"> installé si l’utilisateur est sur un système Windows.</w:t>
+        <w:t xml:space="preserve"> Il faut pour cela le lancer depuis un invite de commande, en veillant à avoir MinGW installé si l’utilisateur est sur un système Windows.</w:t>
       </w:r>
     </w:p>
     <w:p>
@@ -4119,11 +4088,11 @@
           <w:numId w:val="16"/>
         </w:numPr>
       </w:pPr>
-      <w:bookmarkStart w:id="16" w:name="_Toc6158689"/>
+      <w:bookmarkStart w:id="17" w:name="_Toc6158689"/>
       <w:r>
         <w:t>Instructions de compilation</w:t>
       </w:r>
-      <w:bookmarkEnd w:id="16"/>
+      <w:bookmarkEnd w:id="17"/>
     </w:p>
     <w:p>
       <w:r>
@@ -4133,15 +4102,7 @@
         <w:t xml:space="preserve">Pour la compilation du projet, </w:t>
       </w:r>
       <w:r>
-        <w:t xml:space="preserve">Nous avons créé un </w:t>
-      </w:r>
-      <w:proofErr w:type="spellStart"/>
-      <w:r>
-        <w:t>MakeFile</w:t>
-      </w:r>
-      <w:proofErr w:type="spellEnd"/>
-      <w:r>
-        <w:t xml:space="preserve"> permettant de compiler correctement l’</w:t>
+        <w:t>Nous avons créé un MakeFile permettant de compiler correctement l’</w:t>
       </w:r>
       <w:r>
         <w:t>exécutable</w:t>
@@ -4165,18 +4126,8 @@
         <w:t>mingw32-make</w:t>
       </w:r>
       <w:r>
-        <w:t xml:space="preserve"> » dans le dossier du projet. Il faut bien sûr veiller à avoir installé </w:t>
-      </w:r>
-      <w:proofErr w:type="spellStart"/>
-      <w:r>
-        <w:t>MinGW</w:t>
-      </w:r>
-      <w:proofErr w:type="spellEnd"/>
-      <w:r>
-        <w:t xml:space="preserve"> auparavant, et à l’avoir ajouté aux variables d’environnement de Windows.</w:t>
-      </w:r>
-      <w:bookmarkStart w:id="17" w:name="_GoBack"/>
-      <w:bookmarkEnd w:id="17"/>
+        <w:t> » dans le dossier du projet. Il faut bien sûr veiller à avoir installé MinGW auparavant, et à l’avoir ajouté aux variables d’environnement de Windows.</w:t>
+      </w:r>
     </w:p>
     <w:p>
       <w:pPr>
@@ -4274,7 +4225,6 @@
     </w:p>
     <w:p>
       <w:r>
-        <w:lastRenderedPageBreak/>
         <w:tab/>
       </w:r>
       <w:r>
@@ -4286,14 +4236,12 @@
       <w:r>
         <w:t xml:space="preserve">codé est l’algorithme </w:t>
       </w:r>
-      <w:proofErr w:type="spellStart"/>
       <w:r>
         <w:t>min</w:t>
       </w:r>
       <w:r>
         <w:t>-max</w:t>
       </w:r>
-      <w:proofErr w:type="spellEnd"/>
       <w:r>
         <w:t xml:space="preserve"> qui permet à l’ordinateur de choisir le meilleur coup selon l’état actuelle de la grille. Cet algorithme est couteux, en effet à un tour </w:t>
       </w:r>
@@ -7071,20 +7019,20 @@
   <w:font w:name="Wingdings">
     <w:panose1 w:val="05000000000000000000"/>
     <w:charset w:val="02"/>
-    <w:family w:val="auto"/>
+    <w:family w:val="decorative"/>
     <w:pitch w:val="variable"/>
     <w:sig w:usb0="00000000" w:usb1="10000000" w:usb2="00000000" w:usb3="00000000" w:csb0="80000000" w:csb1="00000000"/>
   </w:font>
   <w:font w:name="Symbol">
     <w:panose1 w:val="05050102010706020507"/>
     <w:charset w:val="02"/>
-    <w:family w:val="roman"/>
+    <w:family w:val="decorative"/>
     <w:pitch w:val="variable"/>
     <w:sig w:usb0="00000000" w:usb1="10000000" w:usb2="00000000" w:usb3="00000000" w:csb0="80000000" w:csb1="00000000"/>
   </w:font>
   <w:font w:name="Open Sans">
     <w:altName w:val="Calibri"/>
-    <w:panose1 w:val="020B0606030504020204"/>
+    <w:panose1 w:val="020B0604020202020204"/>
     <w:charset w:val="00"/>
     <w:family w:val="swiss"/>
     <w:pitch w:val="variable"/>
@@ -7098,7 +7046,7 @@
     <w:sig w:usb0="E0002AFF" w:usb1="C000247B" w:usb2="00000009" w:usb3="00000000" w:csb0="000001FF" w:csb1="00000000"/>
   </w:font>
   <w:font w:name="Segoe UI">
-    <w:panose1 w:val="020B0502040204020203"/>
+    <w:panose1 w:val="020B0604020202020204"/>
     <w:charset w:val="00"/>
     <w:family w:val="swiss"/>
     <w:pitch w:val="variable"/>
@@ -7142,6 +7090,7 @@
     <w:rsid w:val="00A92EEF"/>
     <w:rsid w:val="00A9597C"/>
     <w:rsid w:val="00B36DED"/>
+    <w:rsid w:val="00C17774"/>
     <w:rsid w:val="00DE1340"/>
     <w:rsid w:val="00E12ED4"/>
     <w:rsid w:val="00F25E1C"/>
@@ -7888,7 +7837,7 @@
 </file>
 
 <file path=customXml/itemProps1.xml><?xml version="1.0" encoding="utf-8"?>
-<ds:datastoreItem xmlns:ds="http://schemas.openxmlformats.org/officeDocument/2006/customXml" ds:itemID="{3335810C-7F64-49AB-90F3-956378ADAA0C}">
+<ds:datastoreItem xmlns:ds="http://schemas.openxmlformats.org/officeDocument/2006/customXml" ds:itemID="{A4883CAA-F4F3-8D44-A240-1B3A3D23209B}">
   <ds:schemaRefs>
     <ds:schemaRef ds:uri="http://schemas.openxmlformats.org/officeDocument/2006/bibliography"/>
   </ds:schemaRefs>

</xml_diff>